<commit_message>
new file:   "\344\272\272\345\267\245\346\231\272\350\203\275/~$NSGA-II\347\256\227\346\263\225\347\232\204\351\235\236\344\276\265\345\205\245\345\274\217\350\264\237\350\215\267\350\276\250\350\257\206\346\226\271\346\263\225\347\240\224\347\251\266.docx" 	modified:   "\344\272\272\345\267\245\346\231\272\350\203\275/\345\237\272\344\272\216NSGA-II\347\256\227\346\263\225\347\232\204\351\235\236\344\276\265\345\205\245\345\274\217\350\264\237\350\215\267\350\276\250\350\257\206\346\226\271\346\263\225\347\240\224\347\251\266.docx"
</commit_message>
<xml_diff>
--- a/人工智能/基于NSGA-II算法的非侵入式负荷辨识方法研究.docx
+++ b/人工智能/基于NSGA-II算法的非侵入式负荷辨识方法研究.docx
@@ -708,7 +708,21 @@
         <w:rPr>
           <w:rFonts w:hint="eastAsia"/>
         </w:rPr>
-        <w:t>负荷监测技术可以实现设备级用电数据的自动监测，为电网数字孪生、需求响应等技术提供数据支撑；此外，负荷监测的结果也能为用户提供精细化的用能分析，引导用户优化用能模式，减少电能浪费</w:t>
+        <w:t>负荷监测技术可以实现</w:t>
+      </w:r>
+      <w:proofErr w:type="gramStart"/>
+      <w:r>
+        <w:rPr>
+          <w:rFonts w:hint="eastAsia"/>
+        </w:rPr>
+        <w:t>设备级用电</w:t>
+      </w:r>
+      <w:proofErr w:type="gramEnd"/>
+      <w:r>
+        <w:rPr>
+          <w:rFonts w:hint="eastAsia"/>
+        </w:rPr>
+        <w:t>数据的自动监测，为电网数字孪生、需求响应等技术提供数据支撑；此外，负荷监测的结果也能为用户提供精细化的用能分析，引导用户优化用能模式，减少电能浪费</w:t>
       </w:r>
       <w:r>
         <w:rPr>
@@ -1265,7 +1279,7 @@
           <w:noProof/>
         </w:rPr>
         <w:drawing>
-          <wp:inline distT="0" distB="0" distL="0" distR="0">
+          <wp:inline distT="0" distB="0" distL="0" distR="0" wp14:anchorId="3864A8F4" wp14:editId="08B25E07">
             <wp:extent cx="2734945" cy="1463675"/>
             <wp:effectExtent l="0" t="0" r="0" b="0"/>
             <wp:docPr id="1" name="图片 1"/>
@@ -1389,6 +1403,7 @@
         </w:rPr>
         <w:t>Fig.</w:t>
       </w:r>
+      <w:proofErr w:type="gramStart"/>
       <w:r>
         <w:rPr>
           <w:rFonts w:hint="eastAsia"/>
@@ -1413,7 +1428,16 @@
           <w:sz w:val="15"/>
           <w:szCs w:val="15"/>
         </w:rPr>
-        <w:t>Function of NILM system</w:t>
+        <w:t>Function</w:t>
+      </w:r>
+      <w:proofErr w:type="gramEnd"/>
+      <w:r>
+        <w:rPr>
+          <w:b/>
+          <w:sz w:val="15"/>
+          <w:szCs w:val="15"/>
+        </w:rPr>
+        <w:t xml:space="preserve"> of NILM system</w:t>
       </w:r>
     </w:p>
     <w:p>
@@ -1456,24 +1480,895 @@
       <w:pPr>
         <w:ind w:firstLineChars="200" w:firstLine="420"/>
         <w:rPr>
-          <w:rFonts w:hint="eastAsia"/>
-          <w:szCs w:val="21"/>
-        </w:rPr>
-      </w:pPr>
+          <w:szCs w:val="21"/>
+        </w:rPr>
+      </w:pPr>
+      <w:r>
+        <w:rPr>
+          <w:rFonts w:hint="eastAsia"/>
+          <w:szCs w:val="21"/>
+        </w:rPr>
+        <w:t>设有</w:t>
+      </w:r>
+      <m:oMath>
+        <m:r>
+          <w:rPr>
+            <w:rFonts w:ascii="Cambria Math" w:hAnsi="Cambria Math"/>
+            <w:szCs w:val="21"/>
+          </w:rPr>
+          <m:t>N</m:t>
+        </m:r>
+      </m:oMath>
+      <w:proofErr w:type="gramStart"/>
+      <w:r>
+        <w:rPr>
+          <w:rFonts w:hint="eastAsia"/>
+          <w:szCs w:val="21"/>
+        </w:rPr>
+        <w:t>个</w:t>
+      </w:r>
+      <w:proofErr w:type="gramEnd"/>
+      <w:r>
+        <w:rPr>
+          <w:rFonts w:hint="eastAsia"/>
+          <w:szCs w:val="21"/>
+        </w:rPr>
+        <w:t>设备</w:t>
+      </w:r>
+      <w:r>
+        <w:rPr>
+          <w:rFonts w:hint="eastAsia"/>
+          <w:szCs w:val="21"/>
+        </w:rPr>
+        <w:t>，每个设备</w:t>
+      </w:r>
+      <m:oMath>
+        <m:r>
+          <w:rPr>
+            <w:rFonts w:ascii="Cambria Math" w:hAnsi="Cambria Math" w:hint="eastAsia"/>
+            <w:szCs w:val="21"/>
+          </w:rPr>
+          <m:t>i</m:t>
+        </m:r>
+      </m:oMath>
+      <w:r>
+        <w:rPr>
+          <w:rFonts w:hint="eastAsia"/>
+          <w:szCs w:val="21"/>
+        </w:rPr>
+        <w:t>的状态集合为</w:t>
+      </w:r>
+      <m:oMath>
+        <m:sSub>
+          <m:sSubPr>
+            <m:ctrlPr>
+              <w:rPr>
+                <w:rFonts w:ascii="Cambria Math" w:hAnsi="Cambria Math"/>
+                <w:i/>
+                <w:szCs w:val="21"/>
+              </w:rPr>
+            </m:ctrlPr>
+          </m:sSubPr>
+          <m:e>
+            <m:r>
+              <w:rPr>
+                <w:rFonts w:ascii="Cambria Math" w:hAnsi="Cambria Math"/>
+                <w:szCs w:val="21"/>
+              </w:rPr>
+              <m:t>S</m:t>
+            </m:r>
+          </m:e>
+          <m:sub>
+            <m:r>
+              <w:rPr>
+                <w:rFonts w:ascii="Cambria Math" w:hAnsi="Cambria Math" w:hint="eastAsia"/>
+                <w:szCs w:val="21"/>
+              </w:rPr>
+              <m:t>i</m:t>
+            </m:r>
+          </m:sub>
+        </m:sSub>
+        <m:r>
+          <w:rPr>
+            <w:rFonts w:ascii="Cambria Math" w:hAnsi="Cambria Math"/>
+            <w:szCs w:val="21"/>
+          </w:rPr>
+          <m:t>=</m:t>
+        </m:r>
+        <m:d>
+          <m:dPr>
+            <m:begChr m:val="{"/>
+            <m:endChr m:val="}"/>
+            <m:ctrlPr>
+              <w:rPr>
+                <w:rFonts w:ascii="Cambria Math" w:hAnsi="Cambria Math"/>
+                <w:i/>
+                <w:szCs w:val="21"/>
+              </w:rPr>
+            </m:ctrlPr>
+          </m:dPr>
+          <m:e>
+            <m:sSub>
+              <m:sSubPr>
+                <m:ctrlPr>
+                  <w:rPr>
+                    <w:rFonts w:ascii="Cambria Math" w:hAnsi="Cambria Math"/>
+                    <w:i/>
+                    <w:szCs w:val="21"/>
+                  </w:rPr>
+                </m:ctrlPr>
+              </m:sSubPr>
+              <m:e>
+                <m:r>
+                  <w:rPr>
+                    <w:rFonts w:ascii="Cambria Math" w:hAnsi="Cambria Math"/>
+                    <w:szCs w:val="21"/>
+                  </w:rPr>
+                  <m:t>s</m:t>
+                </m:r>
+              </m:e>
+              <m:sub>
+                <m:r>
+                  <w:rPr>
+                    <w:rFonts w:ascii="Cambria Math" w:hAnsi="Cambria Math"/>
+                    <w:szCs w:val="21"/>
+                  </w:rPr>
+                  <m:t>i1</m:t>
+                </m:r>
+              </m:sub>
+            </m:sSub>
+            <m:r>
+              <w:rPr>
+                <w:rFonts w:ascii="Cambria Math" w:hAnsi="Cambria Math"/>
+                <w:szCs w:val="21"/>
+              </w:rPr>
+              <m:t>,</m:t>
+            </m:r>
+            <m:sSub>
+              <m:sSubPr>
+                <m:ctrlPr>
+                  <w:rPr>
+                    <w:rFonts w:ascii="Cambria Math" w:hAnsi="Cambria Math"/>
+                    <w:i/>
+                    <w:szCs w:val="21"/>
+                  </w:rPr>
+                </m:ctrlPr>
+              </m:sSubPr>
+              <m:e>
+                <m:r>
+                  <w:rPr>
+                    <w:rFonts w:ascii="Cambria Math" w:hAnsi="Cambria Math"/>
+                    <w:szCs w:val="21"/>
+                  </w:rPr>
+                  <m:t>s</m:t>
+                </m:r>
+              </m:e>
+              <m:sub>
+                <m:r>
+                  <w:rPr>
+                    <w:rFonts w:ascii="Cambria Math" w:hAnsi="Cambria Math"/>
+                    <w:szCs w:val="21"/>
+                  </w:rPr>
+                  <m:t>i2</m:t>
+                </m:r>
+              </m:sub>
+            </m:sSub>
+            <m:r>
+              <w:rPr>
+                <w:rFonts w:ascii="Cambria Math" w:hAnsi="Cambria Math"/>
+                <w:szCs w:val="21"/>
+              </w:rPr>
+              <m:t>,…,</m:t>
+            </m:r>
+            <m:sSub>
+              <m:sSubPr>
+                <m:ctrlPr>
+                  <w:rPr>
+                    <w:rFonts w:ascii="Cambria Math" w:hAnsi="Cambria Math"/>
+                    <w:i/>
+                    <w:szCs w:val="21"/>
+                  </w:rPr>
+                </m:ctrlPr>
+              </m:sSubPr>
+              <m:e>
+                <m:r>
+                  <w:rPr>
+                    <w:rFonts w:ascii="Cambria Math" w:hAnsi="Cambria Math"/>
+                    <w:szCs w:val="21"/>
+                  </w:rPr>
+                  <m:t>s</m:t>
+                </m:r>
+              </m:e>
+              <m:sub>
+                <m:r>
+                  <w:rPr>
+                    <w:rFonts w:ascii="Cambria Math" w:hAnsi="Cambria Math"/>
+                    <w:szCs w:val="21"/>
+                  </w:rPr>
+                  <m:t>iK</m:t>
+                </m:r>
+              </m:sub>
+            </m:sSub>
+          </m:e>
+        </m:d>
+      </m:oMath>
+      <w:r>
+        <w:rPr>
+          <w:rFonts w:hint="eastAsia"/>
+          <w:szCs w:val="21"/>
+        </w:rPr>
+        <w:t>，其中</w:t>
+      </w:r>
+      <m:oMath>
+        <m:sSub>
+          <m:sSubPr>
+            <m:ctrlPr>
+              <w:rPr>
+                <w:rFonts w:ascii="Cambria Math" w:hAnsi="Cambria Math"/>
+                <w:i/>
+                <w:szCs w:val="21"/>
+              </w:rPr>
+            </m:ctrlPr>
+          </m:sSubPr>
+          <m:e>
+            <m:r>
+              <w:rPr>
+                <w:rFonts w:ascii="Cambria Math" w:hAnsi="Cambria Math"/>
+                <w:szCs w:val="21"/>
+              </w:rPr>
+              <m:t>s</m:t>
+            </m:r>
+          </m:e>
+          <m:sub>
+            <m:r>
+              <w:rPr>
+                <w:rFonts w:ascii="Cambria Math" w:hAnsi="Cambria Math"/>
+                <w:szCs w:val="21"/>
+              </w:rPr>
+              <m:t>i</m:t>
+            </m:r>
+            <m:r>
+              <w:rPr>
+                <w:rFonts w:ascii="Cambria Math" w:hAnsi="Cambria Math" w:hint="eastAsia"/>
+                <w:szCs w:val="21"/>
+              </w:rPr>
+              <m:t>j</m:t>
+            </m:r>
+          </m:sub>
+        </m:sSub>
+      </m:oMath>
+      <w:r>
+        <w:rPr>
+          <w:rFonts w:hint="eastAsia"/>
+          <w:szCs w:val="21"/>
+        </w:rPr>
+        <w:t>表示设备</w:t>
+      </w:r>
+      <m:oMath>
+        <m:r>
+          <w:rPr>
+            <w:rFonts w:ascii="Cambria Math" w:hAnsi="Cambria Math" w:hint="eastAsia"/>
+            <w:szCs w:val="21"/>
+          </w:rPr>
+          <m:t>i</m:t>
+        </m:r>
+      </m:oMath>
+      <w:r>
+        <w:rPr>
+          <w:rFonts w:hint="eastAsia"/>
+          <w:szCs w:val="21"/>
+        </w:rPr>
+        <w:t>的第</w:t>
+      </w:r>
+      <m:oMath>
+        <m:r>
+          <w:rPr>
+            <w:rFonts w:ascii="Cambria Math" w:hAnsi="Cambria Math"/>
+            <w:szCs w:val="21"/>
+          </w:rPr>
+          <m:t>j</m:t>
+        </m:r>
+      </m:oMath>
+      <w:proofErr w:type="gramStart"/>
+      <w:r>
+        <w:rPr>
+          <w:rFonts w:hint="eastAsia"/>
+          <w:szCs w:val="21"/>
+        </w:rPr>
+        <w:t>个</w:t>
+      </w:r>
+      <w:proofErr w:type="gramEnd"/>
+      <w:r>
+        <w:rPr>
+          <w:rFonts w:hint="eastAsia"/>
+          <w:szCs w:val="21"/>
+        </w:rPr>
+        <w:t>可能运行状态。我们定义每个状态</w:t>
+      </w:r>
+      <m:oMath>
+        <m:sSub>
+          <m:sSubPr>
+            <m:ctrlPr>
+              <w:rPr>
+                <w:rFonts w:ascii="Cambria Math" w:hAnsi="Cambria Math"/>
+                <w:i/>
+                <w:szCs w:val="21"/>
+              </w:rPr>
+            </m:ctrlPr>
+          </m:sSubPr>
+          <m:e>
+            <m:r>
+              <w:rPr>
+                <w:rFonts w:ascii="Cambria Math" w:hAnsi="Cambria Math"/>
+                <w:szCs w:val="21"/>
+              </w:rPr>
+              <m:t>s</m:t>
+            </m:r>
+          </m:e>
+          <m:sub>
+            <m:r>
+              <w:rPr>
+                <w:rFonts w:ascii="Cambria Math" w:hAnsi="Cambria Math"/>
+                <w:szCs w:val="21"/>
+              </w:rPr>
+              <m:t>i</m:t>
+            </m:r>
+            <m:r>
+              <w:rPr>
+                <w:rFonts w:ascii="Cambria Math" w:hAnsi="Cambria Math" w:hint="eastAsia"/>
+                <w:szCs w:val="21"/>
+              </w:rPr>
+              <m:t>j</m:t>
+            </m:r>
+          </m:sub>
+        </m:sSub>
+      </m:oMath>
+      <w:r>
+        <w:rPr>
+          <w:rFonts w:hint="eastAsia"/>
+          <w:szCs w:val="21"/>
+        </w:rPr>
+        <w:t>对应的特征值（如电流、电压或有功功率）为</w:t>
+      </w:r>
+      <m:oMath>
+        <m:sSub>
+          <m:sSubPr>
+            <m:ctrlPr>
+              <w:rPr>
+                <w:rFonts w:ascii="Cambria Math" w:hAnsi="Cambria Math"/>
+                <w:i/>
+                <w:szCs w:val="21"/>
+              </w:rPr>
+            </m:ctrlPr>
+          </m:sSubPr>
+          <m:e>
+            <m:r>
+              <w:rPr>
+                <w:rFonts w:ascii="Cambria Math" w:hAnsi="Cambria Math"/>
+                <w:szCs w:val="21"/>
+              </w:rPr>
+              <m:t>Q</m:t>
+            </m:r>
+          </m:e>
+          <m:sub>
+            <m:r>
+              <w:rPr>
+                <w:rFonts w:ascii="Cambria Math" w:hAnsi="Cambria Math"/>
+                <w:szCs w:val="21"/>
+              </w:rPr>
+              <m:t>i</m:t>
+            </m:r>
+            <m:r>
+              <w:rPr>
+                <w:rFonts w:ascii="Cambria Math" w:hAnsi="Cambria Math" w:hint="eastAsia"/>
+                <w:szCs w:val="21"/>
+              </w:rPr>
+              <m:t>j</m:t>
+            </m:r>
+          </m:sub>
+        </m:sSub>
+      </m:oMath>
+      <w:r>
+        <w:rPr>
+          <w:rFonts w:hint="eastAsia"/>
+          <w:szCs w:val="21"/>
+        </w:rPr>
+        <w:t>。</w:t>
+      </w:r>
+      <w:r>
+        <w:rPr>
+          <w:rFonts w:hint="eastAsia"/>
+          <w:szCs w:val="21"/>
+        </w:rPr>
+        <w:t>组合优化问题的目标是找到所有设备的一个状态组合，使其总特征值</w:t>
+      </w:r>
+      <m:oMath>
+        <m:nary>
+          <m:naryPr>
+            <m:chr m:val="∑"/>
+            <m:limLoc m:val="undOvr"/>
+            <m:ctrlPr>
+              <w:rPr>
+                <w:rFonts w:ascii="Cambria Math" w:hAnsi="Cambria Math"/>
+                <w:i/>
+                <w:szCs w:val="21"/>
+              </w:rPr>
+            </m:ctrlPr>
+          </m:naryPr>
+          <m:sub>
+            <m:r>
+              <w:rPr>
+                <w:rFonts w:ascii="Cambria Math" w:hAnsi="Cambria Math"/>
+                <w:szCs w:val="21"/>
+              </w:rPr>
+              <m:t>i=1</m:t>
+            </m:r>
+          </m:sub>
+          <m:sup>
+            <m:r>
+              <w:rPr>
+                <w:rFonts w:ascii="Cambria Math" w:hAnsi="Cambria Math"/>
+                <w:szCs w:val="21"/>
+              </w:rPr>
+              <m:t>N</m:t>
+            </m:r>
+          </m:sup>
+          <m:e>
+            <m:sSub>
+              <m:sSubPr>
+                <m:ctrlPr>
+                  <w:rPr>
+                    <w:rFonts w:ascii="Cambria Math" w:hAnsi="Cambria Math"/>
+                    <w:i/>
+                    <w:szCs w:val="21"/>
+                  </w:rPr>
+                </m:ctrlPr>
+              </m:sSubPr>
+              <m:e>
+                <m:r>
+                  <w:rPr>
+                    <w:rFonts w:ascii="Cambria Math" w:hAnsi="Cambria Math"/>
+                    <w:szCs w:val="21"/>
+                  </w:rPr>
+                  <m:t>Q</m:t>
+                </m:r>
+              </m:e>
+              <m:sub>
+                <m:r>
+                  <w:rPr>
+                    <w:rFonts w:ascii="Cambria Math" w:hAnsi="Cambria Math" w:hint="eastAsia"/>
+                    <w:szCs w:val="21"/>
+                  </w:rPr>
+                  <m:t>ij</m:t>
+                </m:r>
+              </m:sub>
+            </m:sSub>
+          </m:e>
+        </m:nary>
+      </m:oMath>
+      <w:r>
+        <w:rPr>
+          <w:rFonts w:hint="eastAsia"/>
+          <w:szCs w:val="21"/>
+        </w:rPr>
+        <w:t>与实际测量的特征总值</w:t>
+      </w:r>
+      <m:oMath>
+        <m:sSub>
+          <m:sSubPr>
+            <m:ctrlPr>
+              <w:rPr>
+                <w:rFonts w:ascii="Cambria Math" w:hAnsi="Cambria Math"/>
+                <w:i/>
+                <w:szCs w:val="21"/>
+              </w:rPr>
+            </m:ctrlPr>
+          </m:sSubPr>
+          <m:e>
+            <m:r>
+              <w:rPr>
+                <w:rFonts w:ascii="Cambria Math" w:hAnsi="Cambria Math"/>
+                <w:szCs w:val="21"/>
+              </w:rPr>
+              <m:t>Q</m:t>
+            </m:r>
+          </m:e>
+          <m:sub>
+            <m:r>
+              <w:rPr>
+                <w:rFonts w:ascii="Cambria Math" w:hAnsi="Cambria Math"/>
+                <w:szCs w:val="21"/>
+              </w:rPr>
+              <m:t>total</m:t>
+            </m:r>
+          </m:sub>
+        </m:sSub>
+      </m:oMath>
+      <w:r>
+        <w:rPr>
+          <w:rFonts w:hint="eastAsia"/>
+          <w:szCs w:val="21"/>
+        </w:rPr>
+        <w:t>之间的差距最小。</w:t>
+      </w:r>
+      <w:r>
+        <w:rPr>
+          <w:rFonts w:hint="eastAsia"/>
+          <w:szCs w:val="21"/>
+        </w:rPr>
+        <w:t>即优化问题可表述为：</w:t>
+      </w:r>
     </w:p>
     <w:p>
       <w:pPr>
         <w:ind w:firstLineChars="200" w:firstLine="420"/>
         <w:rPr>
-          <w:rFonts w:hint="eastAsia"/>
-          <w:szCs w:val="21"/>
-        </w:rPr>
-      </w:pPr>
+          <w:szCs w:val="21"/>
+        </w:rPr>
+      </w:pPr>
+      <m:oMathPara>
+        <m:oMath>
+          <m:eqArr>
+            <m:eqArrPr>
+              <m:maxDist m:val="1"/>
+              <m:ctrlPr>
+                <w:rPr>
+                  <w:rFonts w:ascii="Cambria Math" w:hAnsi="Cambria Math"/>
+                  <w:i/>
+                  <w:szCs w:val="21"/>
+                </w:rPr>
+              </m:ctrlPr>
+            </m:eqArrPr>
+            <m:e>
+              <m:r>
+                <w:rPr>
+                  <w:rFonts w:ascii="Cambria Math" w:hAnsi="Cambria Math"/>
+                  <w:szCs w:val="21"/>
+                </w:rPr>
+                <m:t>min</m:t>
+              </m:r>
+              <m:d>
+                <m:dPr>
+                  <m:begChr m:val="|"/>
+                  <m:endChr m:val="|"/>
+                  <m:ctrlPr>
+                    <w:rPr>
+                      <w:rFonts w:ascii="Cambria Math" w:hAnsi="Cambria Math"/>
+                      <w:i/>
+                      <w:szCs w:val="21"/>
+                    </w:rPr>
+                  </m:ctrlPr>
+                </m:dPr>
+                <m:e>
+                  <m:sSub>
+                    <m:sSubPr>
+                      <m:ctrlPr>
+                        <w:rPr>
+                          <w:rFonts w:ascii="Cambria Math" w:hAnsi="Cambria Math"/>
+                          <w:i/>
+                          <w:szCs w:val="21"/>
+                        </w:rPr>
+                      </m:ctrlPr>
+                    </m:sSubPr>
+                    <m:e>
+                      <m:r>
+                        <w:rPr>
+                          <w:rFonts w:ascii="Cambria Math" w:hAnsi="Cambria Math"/>
+                          <w:szCs w:val="21"/>
+                        </w:rPr>
+                        <m:t>Q</m:t>
+                      </m:r>
+                    </m:e>
+                    <m:sub>
+                      <m:r>
+                        <w:rPr>
+                          <w:rFonts w:ascii="Cambria Math" w:hAnsi="Cambria Math"/>
+                          <w:szCs w:val="21"/>
+                        </w:rPr>
+                        <m:t>total</m:t>
+                      </m:r>
+                    </m:sub>
+                  </m:sSub>
+                  <m:r>
+                    <w:rPr>
+                      <w:rFonts w:ascii="Cambria Math" w:hAnsi="Cambria Math"/>
+                      <w:szCs w:val="21"/>
+                    </w:rPr>
+                    <m:t>-</m:t>
+                  </m:r>
+                  <m:nary>
+                    <m:naryPr>
+                      <m:chr m:val="∑"/>
+                      <m:limLoc m:val="undOvr"/>
+                      <m:ctrlPr>
+                        <w:rPr>
+                          <w:rFonts w:ascii="Cambria Math" w:hAnsi="Cambria Math"/>
+                          <w:i/>
+                          <w:szCs w:val="21"/>
+                        </w:rPr>
+                      </m:ctrlPr>
+                    </m:naryPr>
+                    <m:sub>
+                      <m:r>
+                        <w:rPr>
+                          <w:rFonts w:ascii="Cambria Math" w:hAnsi="Cambria Math"/>
+                          <w:szCs w:val="21"/>
+                        </w:rPr>
+                        <m:t>i=1</m:t>
+                      </m:r>
+                    </m:sub>
+                    <m:sup>
+                      <m:r>
+                        <w:rPr>
+                          <w:rFonts w:ascii="Cambria Math" w:hAnsi="Cambria Math"/>
+                          <w:szCs w:val="21"/>
+                        </w:rPr>
+                        <m:t>N</m:t>
+                      </m:r>
+                    </m:sup>
+                    <m:e>
+                      <m:sSub>
+                        <m:sSubPr>
+                          <m:ctrlPr>
+                            <w:rPr>
+                              <w:rFonts w:ascii="Cambria Math" w:hAnsi="Cambria Math"/>
+                              <w:i/>
+                              <w:szCs w:val="21"/>
+                            </w:rPr>
+                          </m:ctrlPr>
+                        </m:sSubPr>
+                        <m:e>
+                          <m:r>
+                            <w:rPr>
+                              <w:rFonts w:ascii="Cambria Math" w:hAnsi="Cambria Math"/>
+                              <w:szCs w:val="21"/>
+                            </w:rPr>
+                            <m:t>Q</m:t>
+                          </m:r>
+                        </m:e>
+                        <m:sub>
+                          <m:r>
+                            <w:rPr>
+                              <w:rFonts w:ascii="Cambria Math" w:hAnsi="Cambria Math"/>
+                              <w:szCs w:val="21"/>
+                            </w:rPr>
+                            <m:t>ij</m:t>
+                          </m:r>
+                        </m:sub>
+                      </m:sSub>
+                    </m:e>
+                  </m:nary>
+                </m:e>
+              </m:d>
+              <m:r>
+                <w:rPr>
+                  <w:rFonts w:ascii="Cambria Math" w:hAnsi="Cambria Math"/>
+                  <w:szCs w:val="21"/>
+                </w:rPr>
+                <m:t>#</m:t>
+              </m:r>
+              <m:d>
+                <m:dPr>
+                  <m:ctrlPr>
+                    <w:rPr>
+                      <w:rFonts w:ascii="Cambria Math" w:hAnsi="Cambria Math"/>
+                      <w:i/>
+                      <w:szCs w:val="21"/>
+                    </w:rPr>
+                  </m:ctrlPr>
+                </m:dPr>
+                <m:e>
+                  <m:r>
+                    <w:rPr>
+                      <w:rFonts w:ascii="Cambria Math" w:hAnsi="Cambria Math"/>
+                      <w:szCs w:val="21"/>
+                    </w:rPr>
+                    <m:t>1</m:t>
+                  </m:r>
+                </m:e>
+              </m:d>
+            </m:e>
+          </m:eqArr>
+        </m:oMath>
+      </m:oMathPara>
     </w:p>
     <w:p>
       <w:pPr>
+        <w:ind w:firstLineChars="200" w:firstLine="420"/>
+        <w:rPr>
+          <w:rFonts w:hint="eastAsia"/>
+          <w:szCs w:val="21"/>
+        </w:rPr>
+      </w:pPr>
+      <w:r>
+        <w:rPr>
+          <w:rFonts w:hint="eastAsia"/>
+          <w:szCs w:val="21"/>
+        </w:rPr>
+        <w:t>其中，约束条件为每个</w:t>
+      </w:r>
+      <w:r>
+        <w:rPr>
+          <w:rFonts w:hint="eastAsia"/>
+          <w:szCs w:val="21"/>
+        </w:rPr>
+        <w:t>设备</w:t>
+      </w:r>
+      <m:oMath>
+        <m:r>
+          <w:rPr>
+            <w:rFonts w:ascii="Cambria Math" w:hAnsi="Cambria Math" w:hint="eastAsia"/>
+            <w:szCs w:val="21"/>
+          </w:rPr>
+          <m:t>i</m:t>
+        </m:r>
+      </m:oMath>
+      <w:r>
+        <w:rPr>
+          <w:rFonts w:hint="eastAsia"/>
+          <w:szCs w:val="21"/>
+        </w:rPr>
+        <w:t>只能选择一个状态</w:t>
+      </w:r>
+      <m:oMath>
+        <m:sSub>
+          <m:sSubPr>
+            <m:ctrlPr>
+              <w:rPr>
+                <w:rFonts w:ascii="Cambria Math" w:hAnsi="Cambria Math"/>
+                <w:i/>
+                <w:szCs w:val="21"/>
+              </w:rPr>
+            </m:ctrlPr>
+          </m:sSubPr>
+          <m:e>
+            <m:r>
+              <w:rPr>
+                <w:rFonts w:ascii="Cambria Math" w:hAnsi="Cambria Math"/>
+                <w:szCs w:val="21"/>
+              </w:rPr>
+              <m:t>s</m:t>
+            </m:r>
+          </m:e>
+          <m:sub>
+            <m:r>
+              <w:rPr>
+                <w:rFonts w:ascii="Cambria Math" w:hAnsi="Cambria Math"/>
+                <w:szCs w:val="21"/>
+              </w:rPr>
+              <m:t>i</m:t>
+            </m:r>
+            <m:r>
+              <w:rPr>
+                <w:rFonts w:ascii="Cambria Math" w:hAnsi="Cambria Math" w:hint="eastAsia"/>
+                <w:szCs w:val="21"/>
+              </w:rPr>
+              <m:t>j</m:t>
+            </m:r>
+          </m:sub>
+        </m:sSub>
+      </m:oMath>
+      <w:r>
+        <w:rPr>
+          <w:rFonts w:hint="eastAsia"/>
+          <w:szCs w:val="21"/>
+        </w:rPr>
+        <w:t>，</w:t>
+      </w:r>
+      <w:r>
+        <w:rPr>
+          <w:rFonts w:hint="eastAsia"/>
+          <w:szCs w:val="21"/>
+        </w:rPr>
+        <w:t>且</w:t>
+      </w:r>
+      <m:oMath>
+        <m:r>
+          <w:rPr>
+            <w:rFonts w:ascii="Cambria Math" w:hAnsi="Cambria Math" w:hint="eastAsia"/>
+            <w:szCs w:val="21"/>
+          </w:rPr>
+          <m:t>j</m:t>
+        </m:r>
+        <m:r>
+          <w:rPr>
+            <w:rFonts w:ascii="Cambria Math" w:hAnsi="Cambria Math"/>
+            <w:szCs w:val="21"/>
+          </w:rPr>
+          <m:t>∈</m:t>
+        </m:r>
+        <m:d>
+          <m:dPr>
+            <m:begChr m:val="{"/>
+            <m:endChr m:val="}"/>
+            <m:ctrlPr>
+              <w:rPr>
+                <w:rFonts w:ascii="Cambria Math" w:hAnsi="Cambria Math"/>
+                <w:i/>
+                <w:szCs w:val="21"/>
+              </w:rPr>
+            </m:ctrlPr>
+          </m:dPr>
+          <m:e>
+            <m:r>
+              <w:rPr>
+                <w:rFonts w:ascii="Cambria Math" w:hAnsi="Cambria Math"/>
+                <w:szCs w:val="21"/>
+              </w:rPr>
+              <m:t>1,2,…,</m:t>
+            </m:r>
+            <m:r>
+              <w:rPr>
+                <w:rFonts w:ascii="Cambria Math" w:hAnsi="Cambria Math"/>
+                <w:szCs w:val="21"/>
+              </w:rPr>
+              <m:t>K</m:t>
+            </m:r>
+          </m:e>
+        </m:d>
+      </m:oMath>
+      <w:r>
+        <w:rPr>
+          <w:rFonts w:hint="eastAsia"/>
+          <w:szCs w:val="21"/>
+        </w:rPr>
+        <w:t>。</w:t>
+      </w:r>
+      <w:r>
+        <w:rPr>
+          <w:rFonts w:hint="eastAsia"/>
+          <w:szCs w:val="21"/>
+        </w:rPr>
+        <w:t>在该优化问题中，通过非支配排序遗传算法（如</w:t>
+      </w:r>
+      <w:r>
+        <w:rPr>
+          <w:rFonts w:hint="eastAsia"/>
+          <w:szCs w:val="21"/>
+        </w:rPr>
+        <w:t>NSGA-II</w:t>
+      </w:r>
+      <w:r>
+        <w:rPr>
+          <w:rFonts w:hint="eastAsia"/>
+          <w:szCs w:val="21"/>
+        </w:rPr>
+        <w:t>）或粒子群优化算法（如</w:t>
+      </w:r>
+      <w:r>
+        <w:rPr>
+          <w:rFonts w:hint="eastAsia"/>
+          <w:szCs w:val="21"/>
+        </w:rPr>
+        <w:t>MOPSO</w:t>
+      </w:r>
+      <w:r>
+        <w:rPr>
+          <w:rFonts w:hint="eastAsia"/>
+          <w:szCs w:val="21"/>
+        </w:rPr>
+        <w:t>）等多目标优化方法，可以获得最优状态组合解集，即</w:t>
+      </w:r>
+      <w:r>
+        <w:rPr>
+          <w:rFonts w:hint="eastAsia"/>
+          <w:szCs w:val="21"/>
+        </w:rPr>
+        <w:t>Pareto</w:t>
+      </w:r>
+      <w:r>
+        <w:rPr>
+          <w:rFonts w:hint="eastAsia"/>
+          <w:szCs w:val="21"/>
+        </w:rPr>
+        <w:t>前沿解集。</w:t>
+      </w:r>
+    </w:p>
+    <w:p>
+      <w:pPr>
         <w:outlineLvl w:val="0"/>
         <w:rPr>
+          <w:rFonts w:hint="eastAsia"/>
           <w:szCs w:val="21"/>
         </w:rPr>
       </w:pPr>
@@ -1498,6 +2393,20 @@
         </w:rPr>
         <w:t xml:space="preserve"> </w:t>
       </w:r>
+      <w:r>
+        <w:rPr>
+          <w:rFonts w:eastAsia="黑体"/>
+          <w:bCs/>
+        </w:rPr>
+        <w:t>NILM</w:t>
+      </w:r>
+      <w:r>
+        <w:rPr>
+          <w:rFonts w:ascii="黑体" w:eastAsia="黑体" w:hint="eastAsia"/>
+          <w:bCs/>
+        </w:rPr>
+        <w:t>问题求解流程</w:t>
+      </w:r>
     </w:p>
     <w:p>
       <w:pPr>
@@ -1506,9 +2415,86 @@
           <w:szCs w:val="21"/>
         </w:rPr>
       </w:pPr>
+      <w:r>
+        <w:rPr>
+          <w:rFonts w:hint="eastAsia"/>
+          <w:szCs w:val="21"/>
+        </w:rPr>
+        <w:t>本文选取组合优化类</w:t>
+      </w:r>
+      <w:r>
+        <w:rPr>
+          <w:rFonts w:hint="eastAsia"/>
+          <w:szCs w:val="21"/>
+        </w:rPr>
+        <w:t>NILM</w:t>
+      </w:r>
+      <w:r>
+        <w:rPr>
+          <w:rFonts w:hint="eastAsia"/>
+          <w:szCs w:val="21"/>
+        </w:rPr>
+        <w:t>对问题进行求解，采用非支配排序遗传算法</w:t>
+      </w:r>
+      <w:r>
+        <w:rPr>
+          <w:rFonts w:hint="eastAsia"/>
+          <w:szCs w:val="21"/>
+        </w:rPr>
+        <w:t>NSGA-II</w:t>
+      </w:r>
+      <w:r>
+        <w:rPr>
+          <w:rFonts w:hint="eastAsia"/>
+          <w:szCs w:val="21"/>
+        </w:rPr>
+        <w:t>进行多目标优化，</w:t>
+      </w:r>
+      <w:r>
+        <w:rPr>
+          <w:rFonts w:hint="eastAsia"/>
+          <w:szCs w:val="21"/>
+        </w:rPr>
+        <w:t>大体</w:t>
+      </w:r>
+      <w:r>
+        <w:rPr>
+          <w:rFonts w:hint="eastAsia"/>
+          <w:szCs w:val="21"/>
+        </w:rPr>
+        <w:t>流程如</w:t>
+      </w:r>
+      <w:r>
+        <w:rPr>
+          <w:rFonts w:hint="eastAsia"/>
+          <w:szCs w:val="21"/>
+        </w:rPr>
+        <w:t>图</w:t>
+      </w:r>
+      <w:r>
+        <w:rPr>
+          <w:rFonts w:hint="eastAsia"/>
+          <w:szCs w:val="21"/>
+        </w:rPr>
+        <w:t>2</w:t>
+      </w:r>
+      <w:r>
+        <w:rPr>
+          <w:rFonts w:hint="eastAsia"/>
+          <w:szCs w:val="21"/>
+        </w:rPr>
+        <w:t>：</w:t>
+      </w:r>
     </w:p>
     <w:p>
       <w:pPr>
+        <w:ind w:firstLineChars="200" w:firstLine="420"/>
+        <w:jc w:val="center"/>
+      </w:pPr>
+    </w:p>
+    <w:p>
+      <w:pPr>
+        <w:jc w:val="center"/>
         <w:rPr>
           <w:rFonts w:ascii="宋体" w:hAnsi="宋体" w:hint="eastAsia"/>
           <w:b/>
@@ -1516,45 +2502,193 @@
           <w:szCs w:val="15"/>
         </w:rPr>
       </w:pPr>
+      <w:r>
+        <w:rPr>
+          <w:rFonts w:ascii="宋体" w:hAnsi="宋体" w:hint="eastAsia"/>
+          <w:b/>
+          <w:sz w:val="15"/>
+          <w:szCs w:val="15"/>
+        </w:rPr>
+        <w:t>图</w:t>
+      </w:r>
+      <w:r>
+        <w:rPr>
+          <w:rFonts w:ascii="宋体" w:hAnsi="宋体" w:hint="eastAsia"/>
+          <w:b/>
+          <w:sz w:val="15"/>
+          <w:szCs w:val="15"/>
+        </w:rPr>
+        <w:t>2</w:t>
+      </w:r>
+      <w:r>
+        <w:rPr>
+          <w:rFonts w:ascii="宋体" w:hAnsi="宋体" w:hint="eastAsia"/>
+          <w:b/>
+          <w:sz w:val="15"/>
+          <w:szCs w:val="15"/>
+        </w:rPr>
+        <w:t xml:space="preserve">  </w:t>
+      </w:r>
+      <w:r>
+        <w:rPr>
+          <w:b/>
+          <w:sz w:val="15"/>
+          <w:szCs w:val="15"/>
+        </w:rPr>
+        <w:t>NILM</w:t>
+      </w:r>
+      <w:r>
+        <w:rPr>
+          <w:rFonts w:ascii="宋体" w:hAnsi="宋体" w:hint="eastAsia"/>
+          <w:b/>
+          <w:sz w:val="15"/>
+          <w:szCs w:val="15"/>
+        </w:rPr>
+        <w:t>问题求解流程</w:t>
+      </w:r>
     </w:p>
     <w:p>
       <w:pPr>
-        <w:outlineLvl w:val="0"/>
-        <w:rPr>
-          <w:rFonts w:ascii="黑体" w:eastAsia="黑体"/>
-          <w:sz w:val="28"/>
-        </w:rPr>
-      </w:pPr>
-      <w:r>
-        <w:rPr>
-          <w:rFonts w:ascii="黑体" w:eastAsia="黑体" w:hint="eastAsia"/>
-          <w:sz w:val="28"/>
-        </w:rPr>
-        <w:t xml:space="preserve">2  </w:t>
-      </w:r>
-      <w:r>
-        <w:rPr>
-          <w:rFonts w:ascii="黑体" w:eastAsia="黑体" w:hint="eastAsia"/>
-          <w:sz w:val="28"/>
-        </w:rPr>
-        <w:t>非侵入式多目标负荷分解模型</w:t>
+        <w:spacing w:afterLines="50" w:after="156"/>
+        <w:jc w:val="center"/>
+        <w:rPr>
+          <w:b/>
+          <w:sz w:val="15"/>
+          <w:szCs w:val="15"/>
+          <w:vertAlign w:val="subscript"/>
+        </w:rPr>
+      </w:pPr>
+      <w:r>
+        <w:rPr>
+          <w:rFonts w:hint="eastAsia"/>
+          <w:b/>
+          <w:sz w:val="15"/>
+          <w:szCs w:val="15"/>
+        </w:rPr>
+        <w:t>Fig.</w:t>
+      </w:r>
+      <w:proofErr w:type="gramStart"/>
+      <w:r>
+        <w:rPr>
+          <w:rFonts w:hint="eastAsia"/>
+          <w:b/>
+          <w:sz w:val="15"/>
+          <w:szCs w:val="15"/>
+        </w:rPr>
+        <w:t>2</w:t>
+      </w:r>
+      <w:r>
+        <w:rPr>
+          <w:rFonts w:hint="eastAsia"/>
+          <w:b/>
+          <w:sz w:val="15"/>
+          <w:szCs w:val="15"/>
+        </w:rPr>
+        <w:t xml:space="preserve">  </w:t>
+      </w:r>
+      <w:r>
+        <w:rPr>
+          <w:b/>
+          <w:sz w:val="15"/>
+          <w:szCs w:val="15"/>
+        </w:rPr>
+        <w:t>Non</w:t>
+      </w:r>
+      <w:proofErr w:type="gramEnd"/>
+      <w:r>
+        <w:rPr>
+          <w:b/>
+          <w:sz w:val="15"/>
+          <w:szCs w:val="15"/>
+        </w:rPr>
+        <w:t>-Intrusive Load Monitoring Problem-Solving Process</w:t>
       </w:r>
     </w:p>
     <w:p>
       <w:pPr>
-        <w:ind w:firstLine="420"/>
-      </w:pPr>
-      <w:r>
-        <w:rPr>
-          <w:rFonts w:hint="eastAsia"/>
-        </w:rPr>
-        <w:t>作者可根据目前研究进展、难点等展开必要讨论，此部分对提高文章质量很关键，作者应认真撰写。</w:t>
-      </w:r>
-    </w:p>
-    <w:p>
-      <w:pPr>
-        <w:ind w:firstLine="420"/>
-      </w:pPr>
+        <w:ind w:firstLineChars="200" w:firstLine="420"/>
+        <w:rPr>
+          <w:rFonts w:hint="eastAsia"/>
+          <w:szCs w:val="21"/>
+        </w:rPr>
+      </w:pPr>
+      <w:r>
+        <w:rPr>
+          <w:rFonts w:hint="eastAsia"/>
+          <w:szCs w:val="21"/>
+        </w:rPr>
+        <w:t>首先对数据集进行数据预处理，</w:t>
+      </w:r>
+      <w:r>
+        <w:rPr>
+          <w:rFonts w:hint="eastAsia"/>
+          <w:szCs w:val="21"/>
+        </w:rPr>
+        <w:t>通过不同设备的电流特性求解可能的工作状态数</w:t>
+      </w:r>
+      <w:r>
+        <w:rPr>
+          <w:rFonts w:hint="eastAsia"/>
+          <w:szCs w:val="21"/>
+        </w:rPr>
+        <w:t>，同时提取出同一设备的不同工作状态的电流特性与有功功率特性</w:t>
+      </w:r>
+      <w:r>
+        <w:rPr>
+          <w:rFonts w:hint="eastAsia"/>
+          <w:szCs w:val="21"/>
+        </w:rPr>
+        <w:t>；</w:t>
+      </w:r>
+      <w:r>
+        <w:rPr>
+          <w:rFonts w:hint="eastAsia"/>
+          <w:szCs w:val="21"/>
+        </w:rPr>
+        <w:t>其次对数据集中的每条测试数据进行工作状态的标记，</w:t>
+      </w:r>
+      <w:r>
+        <w:rPr>
+          <w:rFonts w:hint="eastAsia"/>
+          <w:szCs w:val="21"/>
+        </w:rPr>
+        <w:t>以供后续测试组合优化算法识别准确率</w:t>
+      </w:r>
+      <w:r>
+        <w:rPr>
+          <w:rFonts w:hint="eastAsia"/>
+          <w:szCs w:val="21"/>
+        </w:rPr>
+        <w:t>；最后将数据集中每条测试数据的总电流与总有功功率作为</w:t>
+      </w:r>
+      <w:r>
+        <w:rPr>
+          <w:rFonts w:hint="eastAsia"/>
+          <w:szCs w:val="21"/>
+        </w:rPr>
+        <w:t>NSGA-II</w:t>
+      </w:r>
+      <w:r>
+        <w:rPr>
+          <w:rFonts w:hint="eastAsia"/>
+          <w:szCs w:val="21"/>
+        </w:rPr>
+        <w:t>算法的输入，通过</w:t>
+      </w:r>
+      <w:r>
+        <w:rPr>
+          <w:rFonts w:hint="eastAsia"/>
+          <w:szCs w:val="21"/>
+        </w:rPr>
+        <w:t>NSGA-II</w:t>
+      </w:r>
+      <w:r>
+        <w:rPr>
+          <w:rFonts w:hint="eastAsia"/>
+          <w:szCs w:val="21"/>
+        </w:rPr>
+        <w:t>算法求解出最优组合编码。</w:t>
+      </w:r>
     </w:p>
     <w:p>
       <w:pPr>
@@ -1571,14 +2705,28 @@
           <w:rFonts w:ascii="黑体" w:eastAsia="黑体" w:hint="eastAsia"/>
           <w:sz w:val="28"/>
         </w:rPr>
-        <w:t xml:space="preserve">3  </w:t>
+        <w:t>2</w:t>
       </w:r>
       <w:r>
         <w:rPr>
           <w:rFonts w:ascii="黑体" w:eastAsia="黑体" w:hint="eastAsia"/>
           <w:sz w:val="28"/>
         </w:rPr>
-        <w:t>非侵入式负荷多目标分解框架</w:t>
+        <w:t xml:space="preserve">  </w:t>
+      </w:r>
+      <w:r>
+        <w:rPr>
+          <w:rFonts w:ascii="黑体" w:eastAsia="黑体" w:hint="eastAsia"/>
+          <w:sz w:val="28"/>
+        </w:rPr>
+        <w:t>非侵入式负荷辨识</w:t>
+      </w:r>
+      <w:r>
+        <w:rPr>
+          <w:rFonts w:ascii="黑体" w:eastAsia="黑体" w:hint="eastAsia"/>
+          <w:sz w:val="28"/>
+        </w:rPr>
+        <w:t>流程</w:t>
       </w:r>
     </w:p>
     <w:p>
@@ -1594,14 +2742,14 @@
           <w:rFonts w:ascii="黑体" w:eastAsia="黑体" w:hint="eastAsia"/>
           <w:bCs/>
         </w:rPr>
-        <w:t xml:space="preserve">3.1  </w:t>
+        <w:t>2</w:t>
       </w:r>
       <w:r>
         <w:rPr>
           <w:rFonts w:ascii="黑体" w:eastAsia="黑体" w:hint="eastAsia"/>
           <w:bCs/>
         </w:rPr>
-        <w:t>数据集选择与</w:t>
+        <w:t xml:space="preserve">.1  </w:t>
       </w:r>
       <w:r>
         <w:rPr>
@@ -1610,11 +2758,34 @@
         </w:rPr>
         <w:t>数据</w:t>
       </w:r>
+      <w:proofErr w:type="gramStart"/>
       <w:r>
         <w:rPr>
           <w:rFonts w:ascii="黑体" w:eastAsia="黑体" w:hint="eastAsia"/>
           <w:bCs/>
         </w:rPr>
+        <w:t>集选择</w:t>
+      </w:r>
+      <w:proofErr w:type="gramEnd"/>
+      <w:r>
+        <w:rPr>
+          <w:rFonts w:ascii="黑体" w:eastAsia="黑体" w:hint="eastAsia"/>
+          <w:bCs/>
+        </w:rPr>
+        <w:t>与</w:t>
+      </w:r>
+      <w:r>
+        <w:rPr>
+          <w:rFonts w:ascii="黑体" w:eastAsia="黑体" w:hint="eastAsia"/>
+          <w:bCs/>
+        </w:rPr>
+        <w:t>数据</w:t>
+      </w:r>
+      <w:r>
+        <w:rPr>
+          <w:rFonts w:ascii="黑体" w:eastAsia="黑体" w:hint="eastAsia"/>
+          <w:bCs/>
+        </w:rPr>
         <w:t>预处理</w:t>
       </w:r>
     </w:p>
@@ -1765,14 +2936,7 @@
           <w:rFonts w:hint="eastAsia"/>
           <w:szCs w:val="21"/>
         </w:rPr>
-        <w:t>个子电表，监测了配电盘中不同的支路电路，每个子电表对应一个特</w:t>
-      </w:r>
-      <w:r>
-        <w:rPr>
-          <w:rFonts w:hint="eastAsia"/>
-          <w:szCs w:val="21"/>
-        </w:rPr>
-        <w:t>定的电器或断路器。选择每分钟间隔的采集频率是出于对数据通信网络饱和的考虑，但这也带来了一定的损失，即无法捕捉到某些可能用于识别负载的短暂功率峰值。监测对象为一栋位于加拿大不列颠哥伦比亚省大温哥华地区的住宅，建于</w:t>
+        <w:t>个子电表，监测了配电盘中不同的支路电路，每个子电表对应一个特定的电器或断路器。选择每分钟间隔的采集频率是出于对数据通信网络饱和的考虑，但这也带来了一定的损失，即无法捕捉到某些可能用于识别负载的短暂功率峰值。监测对象为一栋位于加拿大不列颠哥伦比亚省大温哥华地区的住宅，建于</w:t>
       </w:r>
       <w:r>
         <w:rPr>
@@ -1930,7 +3094,28 @@
           <w:rFonts w:hint="eastAsia"/>
           <w:szCs w:val="21"/>
         </w:rPr>
-        <w:t>，对应子电表均为：</w:t>
+        <w:t>，对应子电表</w:t>
+      </w:r>
+      <w:r>
+        <w:rPr>
+          <w:rFonts w:hint="eastAsia"/>
+          <w:szCs w:val="21"/>
+        </w:rPr>
+        <w:t>参数</w:t>
+      </w:r>
+      <w:r>
+        <w:rPr>
+          <w:rFonts w:hint="eastAsia"/>
+          <w:szCs w:val="21"/>
+        </w:rPr>
+        <w:t>规格</w:t>
+      </w:r>
+      <w:r>
+        <w:rPr>
+          <w:rFonts w:hint="eastAsia"/>
+          <w:szCs w:val="21"/>
+        </w:rPr>
+        <w:t>均为：</w:t>
       </w:r>
       <w:r>
         <w:rPr>
@@ -1958,7 +3143,7 @@
           <w:rFonts w:hint="eastAsia"/>
           <w:szCs w:val="21"/>
         </w:rPr>
-        <w:t>规格。</w:t>
+        <w:t>。</w:t>
       </w:r>
       <w:r>
         <w:rPr>
@@ -1967,12 +3152,21 @@
         </w:rPr>
         <w:t>包括</w:t>
       </w:r>
-      <w:r>
-        <w:rPr>
-          <w:rFonts w:hint="eastAsia"/>
-          <w:szCs w:val="21"/>
-        </w:rPr>
-        <w:t>四状态的</w:t>
+      <w:proofErr w:type="gramStart"/>
+      <w:r>
+        <w:rPr>
+          <w:rFonts w:hint="eastAsia"/>
+          <w:szCs w:val="21"/>
+        </w:rPr>
+        <w:t>四状态</w:t>
+      </w:r>
+      <w:proofErr w:type="gramEnd"/>
+      <w:r>
+        <w:rPr>
+          <w:rFonts w:hint="eastAsia"/>
+          <w:szCs w:val="21"/>
+        </w:rPr>
+        <w:t>的</w:t>
       </w:r>
       <w:r>
         <w:rPr>
@@ -1994,12 +3188,21 @@
         </w:rPr>
         <w:t>）、</w:t>
       </w:r>
-      <w:r>
-        <w:rPr>
-          <w:rFonts w:hint="eastAsia"/>
-          <w:szCs w:val="21"/>
-        </w:rPr>
-        <w:t>三状态的电</w:t>
+      <w:proofErr w:type="gramStart"/>
+      <w:r>
+        <w:rPr>
+          <w:rFonts w:hint="eastAsia"/>
+          <w:szCs w:val="21"/>
+        </w:rPr>
+        <w:t>三状态</w:t>
+      </w:r>
+      <w:proofErr w:type="gramEnd"/>
+      <w:r>
+        <w:rPr>
+          <w:rFonts w:hint="eastAsia"/>
+          <w:szCs w:val="21"/>
+        </w:rPr>
+        <w:t>的电</w:t>
       </w:r>
       <w:r>
         <w:rPr>
@@ -2084,7 +3287,14 @@
           <w:rFonts w:ascii="黑体" w:eastAsia="黑体" w:hint="eastAsia"/>
           <w:bCs/>
         </w:rPr>
-        <w:t xml:space="preserve">3.2  </w:t>
+        <w:t>2</w:t>
+      </w:r>
+      <w:r>
+        <w:rPr>
+          <w:rFonts w:ascii="黑体" w:eastAsia="黑体" w:hint="eastAsia"/>
+          <w:bCs/>
+        </w:rPr>
+        <w:t xml:space="preserve">.2  </w:t>
       </w:r>
       <w:r>
         <w:rPr>
@@ -2324,7 +3534,7 @@
                       <w:rFonts w:ascii="Cambria Math" w:hAnsi="Cambria Math"/>
                       <w:szCs w:val="21"/>
                     </w:rPr>
-                    <m:t>1</m:t>
+                    <m:t>2</m:t>
                   </m:r>
                 </m:e>
               </m:d>
@@ -2338,6 +3548,7 @@
         <w:ind w:firstLineChars="200" w:firstLine="420"/>
         <w:jc w:val="center"/>
         <w:rPr>
+          <w:rFonts w:hint="eastAsia"/>
           <w:szCs w:val="21"/>
         </w:rPr>
       </w:pPr>
@@ -2399,45 +3610,6 @@
                   <w:rFonts w:ascii="Cambria Math" w:hAnsi="Cambria Math"/>
                   <w:szCs w:val="21"/>
                 </w:rPr>
-                <m:t>=IV</m:t>
-              </m:r>
-              <m:func>
-                <m:funcPr>
-                  <m:ctrlPr>
-                    <w:rPr>
-                      <w:rFonts w:ascii="Cambria Math" w:hAnsi="Cambria Math"/>
-                      <w:i/>
-                      <w:szCs w:val="21"/>
-                    </w:rPr>
-                  </m:ctrlPr>
-                </m:funcPr>
-                <m:fName>
-                  <m:r>
-                    <m:rPr>
-                      <m:sty m:val="p"/>
-                    </m:rPr>
-                    <w:rPr>
-                      <w:rFonts w:ascii="Cambria Math" w:hAnsi="Cambria Math"/>
-                      <w:szCs w:val="21"/>
-                    </w:rPr>
-                    <m:t>cos</m:t>
-                  </m:r>
-                </m:fName>
-                <m:e>
-                  <m:r>
-                    <w:rPr>
-                      <w:rFonts w:ascii="Cambria Math" w:hAnsi="Cambria Math"/>
-                      <w:szCs w:val="21"/>
-                    </w:rPr>
-                    <m:t>θ</m:t>
-                  </m:r>
-                </m:e>
-              </m:func>
-              <m:r>
-                <w:rPr>
-                  <w:rFonts w:ascii="Cambria Math" w:hAnsi="Cambria Math"/>
-                  <w:szCs w:val="21"/>
-                </w:rPr>
                 <m:t>#</m:t>
               </m:r>
               <m:d>
@@ -2456,7 +3628,7 @@
                       <w:rFonts w:ascii="Cambria Math" w:hAnsi="Cambria Math"/>
                       <w:szCs w:val="21"/>
                     </w:rPr>
-                    <m:t>2</m:t>
+                    <m:t>3</m:t>
                   </m:r>
                 </m:e>
               </m:d>
@@ -2741,8 +3913,17 @@
           <w:sz w:val="15"/>
           <w:szCs w:val="15"/>
         </w:rPr>
-        <w:lastRenderedPageBreak/>
-        <w:t xml:space="preserve">Table 1 </w:t>
+        <w:t xml:space="preserve">Table </w:t>
+      </w:r>
+      <w:proofErr w:type="gramStart"/>
+      <w:r>
+        <w:rPr>
+          <w:rFonts w:eastAsia="黑体"/>
+          <w:b/>
+          <w:sz w:val="15"/>
+          <w:szCs w:val="15"/>
+        </w:rPr>
+        <w:t xml:space="preserve">1 </w:t>
       </w:r>
       <w:r>
         <w:rPr>
@@ -2760,7 +3941,17 @@
           <w:sz w:val="15"/>
           <w:szCs w:val="15"/>
         </w:rPr>
-        <w:t xml:space="preserve">Different currents and </w:t>
+        <w:t>Different</w:t>
+      </w:r>
+      <w:proofErr w:type="gramEnd"/>
+      <w:r>
+        <w:rPr>
+          <w:rFonts w:eastAsia="黑体"/>
+          <w:b/>
+          <w:sz w:val="15"/>
+          <w:szCs w:val="15"/>
+        </w:rPr>
+        <w:t xml:space="preserve"> currents and </w:t>
       </w:r>
       <w:r>
         <w:rPr>
@@ -3739,7 +4930,7 @@
                       <w:rFonts w:ascii="Cambria Math" w:hAnsi="Cambria Math"/>
                       <w:szCs w:val="21"/>
                     </w:rPr>
-                    <m:t>3</m:t>
+                    <m:t>4</m:t>
                   </m:r>
                 </m:e>
               </m:d>
@@ -3768,13 +4959,6 @@
         </w:rPr>
         <w:t>假设存在</w:t>
       </w:r>
-      <w:r>
-        <w:rPr>
-          <w:rFonts w:hint="eastAsia"/>
-          <w:szCs w:val="21"/>
-        </w:rPr>
-        <w:t xml:space="preserve"> </w:t>
-      </w:r>
       <m:oMath>
         <m:r>
           <w:rPr>
@@ -3784,18 +4968,19 @@
           <m:t>l</m:t>
         </m:r>
       </m:oMath>
-      <w:r>
-        <w:rPr>
-          <w:rFonts w:hint="eastAsia"/>
-          <w:szCs w:val="21"/>
-        </w:rPr>
-        <w:t xml:space="preserve"> </w:t>
-      </w:r>
-      <w:r>
-        <w:rPr>
-          <w:szCs w:val="21"/>
-        </w:rPr>
-        <w:t>个独立的离散随机变量</w:t>
+      <w:proofErr w:type="gramStart"/>
+      <w:r>
+        <w:rPr>
+          <w:szCs w:val="21"/>
+        </w:rPr>
+        <w:t>个</w:t>
+      </w:r>
+      <w:proofErr w:type="gramEnd"/>
+      <w:r>
+        <w:rPr>
+          <w:szCs w:val="21"/>
+        </w:rPr>
+        <w:t>独立的离散随机变量</w:t>
       </w:r>
       <m:oMath>
         <m:sSub>
@@ -3906,13 +5091,6 @@
         </w:rPr>
         <w:t>，它们对应于从</w:t>
       </w:r>
-      <w:r>
-        <w:rPr>
-          <w:rFonts w:hint="eastAsia"/>
-          <w:szCs w:val="21"/>
-        </w:rPr>
-        <w:t xml:space="preserve"> </w:t>
-      </w:r>
       <m:oMath>
         <m:r>
           <w:rPr>
@@ -3922,24 +5100,19 @@
           <m:t>l</m:t>
         </m:r>
       </m:oMath>
-      <w:r>
-        <w:rPr>
-          <w:rFonts w:hint="eastAsia"/>
-          <w:szCs w:val="21"/>
-        </w:rPr>
-        <w:t xml:space="preserve"> </w:t>
-      </w:r>
-      <w:r>
-        <w:rPr>
-          <w:szCs w:val="21"/>
-        </w:rPr>
-        <w:t>个负载中抽取的电流。每个</w:t>
-      </w:r>
-      <w:r>
-        <w:rPr>
-          <w:szCs w:val="21"/>
-        </w:rPr>
-        <w:t xml:space="preserve"> </w:t>
+      <w:proofErr w:type="gramStart"/>
+      <w:r>
+        <w:rPr>
+          <w:szCs w:val="21"/>
+        </w:rPr>
+        <w:t>个</w:t>
+      </w:r>
+      <w:proofErr w:type="gramEnd"/>
+      <w:r>
+        <w:rPr>
+          <w:szCs w:val="21"/>
+        </w:rPr>
+        <w:t>负载中抽取的电流。每个</w:t>
       </w:r>
       <m:oMath>
         <m:sSub>
@@ -3976,27 +5149,40 @@
         <w:rPr>
           <w:szCs w:val="21"/>
         </w:rPr>
-        <w:t xml:space="preserve"> </w:t>
-      </w:r>
-      <w:r>
-        <w:rPr>
-          <w:szCs w:val="21"/>
-        </w:rPr>
-        <w:t>是一个安培（</w:t>
-      </w:r>
-      <w:proofErr w:type="spellStart"/>
-      <w:r>
-        <w:rPr>
-          <w:szCs w:val="21"/>
-        </w:rPr>
-        <w:t>dA</w:t>
-      </w:r>
-      <w:proofErr w:type="spellEnd"/>
-      <w:r>
-        <w:rPr>
-          <w:szCs w:val="21"/>
-        </w:rPr>
-        <w:t>）测量值，表示一个经过电表的电力负载，其概率质量函数（</w:t>
+        <w:t>是一个</w:t>
+      </w:r>
+      <w:r>
+        <w:rPr>
+          <w:rFonts w:hint="eastAsia"/>
+          <w:szCs w:val="21"/>
+        </w:rPr>
+        <w:t>十进制</w:t>
+      </w:r>
+      <w:r>
+        <w:rPr>
+          <w:rFonts w:hint="eastAsia"/>
+          <w:szCs w:val="21"/>
+        </w:rPr>
+        <w:t>电流</w:t>
+      </w:r>
+      <w:r>
+        <w:rPr>
+          <w:szCs w:val="21"/>
+        </w:rPr>
+        <w:t>测量值，表示一个经过电表的电</w:t>
+      </w:r>
+      <w:r>
+        <w:rPr>
+          <w:rFonts w:hint="eastAsia"/>
+          <w:szCs w:val="21"/>
+        </w:rPr>
+        <w:t>流</w:t>
+      </w:r>
+      <w:r>
+        <w:rPr>
+          <w:szCs w:val="21"/>
+        </w:rPr>
+        <w:t>负载，其概率质量函数（</w:t>
       </w:r>
       <w:r>
         <w:rPr>
@@ -4060,13 +5246,6 @@
         </w:rPr>
         <w:t>，其中</w:t>
       </w:r>
-      <w:r>
-        <w:rPr>
-          <w:rFonts w:hint="eastAsia"/>
-          <w:szCs w:val="21"/>
-        </w:rPr>
-        <w:t xml:space="preserve"> </w:t>
-      </w:r>
       <m:oMath>
         <m:r>
           <w:rPr>
@@ -4078,13 +5257,6 @@
       </m:oMath>
       <w:r>
         <w:rPr>
-          <w:rFonts w:hint="eastAsia"/>
-          <w:szCs w:val="21"/>
-        </w:rPr>
-        <w:t xml:space="preserve"> </w:t>
-      </w:r>
-      <w:r>
-        <w:rPr>
           <w:szCs w:val="21"/>
         </w:rPr>
         <w:t>是负载索引（</w:t>
@@ -4110,6 +5282,80 @@
             <w:rFonts w:ascii="Cambria Math" w:hAnsi="Cambria Math"/>
             <w:szCs w:val="21"/>
           </w:rPr>
+          <m:t>x∈</m:t>
+        </m:r>
+        <m:d>
+          <m:dPr>
+            <m:begChr m:val="{"/>
+            <m:endChr m:val="}"/>
+            <m:ctrlPr>
+              <w:rPr>
+                <w:rFonts w:ascii="Cambria Math" w:hAnsi="Cambria Math"/>
+                <w:i/>
+                <w:szCs w:val="21"/>
+              </w:rPr>
+            </m:ctrlPr>
+          </m:dPr>
+          <m:e>
+            <m:r>
+              <w:rPr>
+                <w:rFonts w:ascii="Cambria Math" w:hAnsi="Cambria Math"/>
+                <w:szCs w:val="21"/>
+              </w:rPr>
+              <m:t>0,1,2,…,</m:t>
+            </m:r>
+            <m:sSub>
+              <m:sSubPr>
+                <m:ctrlPr>
+                  <w:rPr>
+                    <w:rFonts w:ascii="Cambria Math" w:hAnsi="Cambria Math"/>
+                    <w:i/>
+                    <w:szCs w:val="21"/>
+                  </w:rPr>
+                </m:ctrlPr>
+              </m:sSubPr>
+              <m:e>
+                <m:r>
+                  <w:rPr>
+                    <w:rFonts w:ascii="Cambria Math" w:hAnsi="Cambria Math"/>
+                    <w:szCs w:val="21"/>
+                  </w:rPr>
+                  <m:t>m</m:t>
+                </m:r>
+              </m:e>
+              <m:sub>
+                <m:r>
+                  <w:rPr>
+                    <w:rFonts w:ascii="Cambria Math" w:hAnsi="Cambria Math"/>
+                    <w:szCs w:val="21"/>
+                  </w:rPr>
+                  <m:t>i</m:t>
+                </m:r>
+              </m:sub>
+            </m:sSub>
+          </m:e>
+        </m:d>
+      </m:oMath>
+      <w:r>
+        <w:rPr>
+          <w:rFonts w:hint="eastAsia"/>
+          <w:szCs w:val="21"/>
+        </w:rPr>
+        <w:t>其中</w:t>
+      </w:r>
+      <w:r>
+        <w:rPr>
+          <w:rFonts w:hint="eastAsia"/>
+          <w:szCs w:val="21"/>
+        </w:rPr>
+        <w:t>每个</w:t>
+      </w:r>
+      <m:oMath>
+        <m:r>
+          <w:rPr>
+            <w:rFonts w:ascii="Cambria Math" w:hAnsi="Cambria Math"/>
+            <w:szCs w:val="21"/>
+          </w:rPr>
           <m:t>x</m:t>
         </m:r>
       </m:oMath>
@@ -4118,127 +5364,93 @@
           <w:rFonts w:hint="eastAsia"/>
           <w:szCs w:val="21"/>
         </w:rPr>
-        <w:t xml:space="preserve"> </w:t>
-      </w:r>
-      <w:r>
-        <w:rPr>
-          <w:szCs w:val="21"/>
-        </w:rPr>
-        <w:t>是一个离散的可能测量值集合中的数字</w:t>
-      </w:r>
-      <w:r>
-        <w:rPr>
-          <w:szCs w:val="21"/>
-        </w:rPr>
-        <w:t xml:space="preserve"> x0,x1,…,mi</w:t>
-      </w:r>
-      <w:r>
-        <w:rPr>
-          <w:i/>
-          <w:iCs/>
-          <w:szCs w:val="21"/>
-        </w:rPr>
-        <w:t>x</w:t>
-      </w:r>
-      <w:r>
-        <w:rPr>
-          <w:szCs w:val="21"/>
-        </w:rPr>
-        <w:t>0​,</w:t>
-      </w:r>
-      <w:r>
-        <w:rPr>
-          <w:i/>
-          <w:iCs/>
-          <w:szCs w:val="21"/>
-        </w:rPr>
-        <w:t>x</w:t>
-      </w:r>
-      <w:r>
-        <w:rPr>
-          <w:szCs w:val="21"/>
-        </w:rPr>
-        <w:t>1​,…,</w:t>
-      </w:r>
-      <w:r>
-        <w:rPr>
-          <w:i/>
-          <w:iCs/>
-          <w:szCs w:val="21"/>
-        </w:rPr>
-        <w:t>mi</w:t>
-      </w:r>
-      <w:r>
-        <w:rPr>
-          <w:szCs w:val="21"/>
-        </w:rPr>
-        <w:t>​</w:t>
-      </w:r>
-      <w:r>
-        <w:rPr>
-          <w:szCs w:val="21"/>
-        </w:rPr>
-        <w:t>，而</w:t>
-      </w:r>
-      <w:r>
-        <w:rPr>
-          <w:szCs w:val="21"/>
-        </w:rPr>
-        <w:t xml:space="preserve"> </w:t>
-      </w:r>
-      <w:proofErr w:type="spellStart"/>
-      <w:r>
-        <w:rPr>
-          <w:szCs w:val="21"/>
-        </w:rPr>
-        <w:t>mi</w:t>
-      </w:r>
-      <w:r>
-        <w:rPr>
-          <w:i/>
-          <w:iCs/>
-          <w:szCs w:val="21"/>
-        </w:rPr>
-        <w:t>mi</w:t>
-      </w:r>
-      <w:proofErr w:type="spellEnd"/>
-      <w:r>
-        <w:rPr>
-          <w:szCs w:val="21"/>
-        </w:rPr>
-        <w:t xml:space="preserve">​ </w:t>
-      </w:r>
+        <w:t>代表一个可能的取值，</w:t>
+      </w:r>
+      <m:oMath>
+        <m:sSub>
+          <m:sSubPr>
+            <m:ctrlPr>
+              <w:rPr>
+                <w:rFonts w:ascii="Cambria Math" w:hAnsi="Cambria Math"/>
+                <w:i/>
+                <w:szCs w:val="21"/>
+              </w:rPr>
+            </m:ctrlPr>
+          </m:sSubPr>
+          <m:e>
+            <m:r>
+              <w:rPr>
+                <w:rFonts w:ascii="Cambria Math" w:hAnsi="Cambria Math" w:hint="eastAsia"/>
+                <w:szCs w:val="21"/>
+              </w:rPr>
+              <m:t>m</m:t>
+            </m:r>
+          </m:e>
+          <m:sub>
+            <m:r>
+              <w:rPr>
+                <w:rFonts w:ascii="Cambria Math" w:hAnsi="Cambria Math"/>
+                <w:szCs w:val="21"/>
+              </w:rPr>
+              <m:t>i</m:t>
+            </m:r>
+          </m:sub>
+        </m:sSub>
+      </m:oMath>
       <w:r>
         <w:rPr>
           <w:szCs w:val="21"/>
         </w:rPr>
         <w:t>是由连接到第</w:t>
       </w:r>
-      <w:r>
-        <w:rPr>
-          <w:szCs w:val="21"/>
-        </w:rPr>
-        <w:t xml:space="preserve"> i</w:t>
-      </w:r>
-      <w:r>
-        <w:rPr>
-          <w:i/>
-          <w:iCs/>
-          <w:szCs w:val="21"/>
-        </w:rPr>
-        <w:t>i</w:t>
-      </w:r>
-      <w:r>
-        <w:rPr>
-          <w:szCs w:val="21"/>
-        </w:rPr>
-        <w:t xml:space="preserve"> </w:t>
-      </w:r>
-      <w:r>
-        <w:rPr>
-          <w:szCs w:val="21"/>
-        </w:rPr>
-        <w:t>个负载的断路器施加的上限。例如，在</w:t>
+      <m:oMath>
+        <m:r>
+          <w:rPr>
+            <w:rFonts w:ascii="Cambria Math" w:hAnsi="Cambria Math"/>
+            <w:szCs w:val="21"/>
+          </w:rPr>
+          <m:t>i</m:t>
+        </m:r>
+      </m:oMath>
+      <w:proofErr w:type="gramStart"/>
+      <w:r>
+        <w:rPr>
+          <w:szCs w:val="21"/>
+        </w:rPr>
+        <w:t>个</w:t>
+      </w:r>
+      <w:proofErr w:type="gramEnd"/>
+      <w:r>
+        <w:rPr>
+          <w:szCs w:val="21"/>
+        </w:rPr>
+        <w:t>负载的断路器施加</w:t>
+      </w:r>
+      <w:r>
+        <w:rPr>
+          <w:rFonts w:hint="eastAsia"/>
+          <w:szCs w:val="21"/>
+        </w:rPr>
+        <w:t>电流</w:t>
+      </w:r>
+      <w:r>
+        <w:rPr>
+          <w:szCs w:val="21"/>
+        </w:rPr>
+        <w:t>的上限</w:t>
+      </w:r>
+      <w:r>
+        <w:rPr>
+          <w:rFonts w:hint="eastAsia"/>
+          <w:szCs w:val="21"/>
+        </w:rPr>
+        <w:t>决定的</w:t>
+      </w:r>
+      <w:r>
+        <w:rPr>
+          <w:szCs w:val="21"/>
+        </w:rPr>
+        <w:t>。例如，在</w:t>
       </w:r>
       <w:r>
         <w:rPr>
@@ -4250,42 +5462,59 @@
         <w:rPr>
           <w:szCs w:val="21"/>
         </w:rPr>
-        <w:t>断路器上的</w:t>
-      </w:r>
-      <w:proofErr w:type="spellStart"/>
-      <w:r>
-        <w:rPr>
-          <w:szCs w:val="21"/>
-        </w:rPr>
-        <w:t>dA</w:t>
-      </w:r>
-      <w:proofErr w:type="spellEnd"/>
-      <w:r>
-        <w:rPr>
-          <w:szCs w:val="21"/>
-        </w:rPr>
-        <w:t>测量，我们将有</w:t>
-      </w:r>
-      <w:r>
-        <w:rPr>
-          <w:szCs w:val="21"/>
-        </w:rPr>
-        <w:t xml:space="preserve"> mi=150</w:t>
-      </w:r>
-      <w:r>
-        <w:rPr>
-          <w:i/>
-          <w:iCs/>
-          <w:szCs w:val="21"/>
-        </w:rPr>
-        <w:t>mi</w:t>
-      </w:r>
-      <w:r>
-        <w:rPr>
-          <w:szCs w:val="21"/>
-        </w:rPr>
-        <w:t>​=150</w:t>
-      </w:r>
+        <w:t>断路器上测量</w:t>
+      </w:r>
+      <w:r>
+        <w:rPr>
+          <w:rFonts w:hint="eastAsia"/>
+          <w:szCs w:val="21"/>
+        </w:rPr>
+        <w:t>电流</w:t>
+      </w:r>
+      <w:r>
+        <w:rPr>
+          <w:szCs w:val="21"/>
+        </w:rPr>
+        <w:t>，我们将有</w:t>
+      </w:r>
+      <m:oMath>
+        <m:sSub>
+          <m:sSubPr>
+            <m:ctrlPr>
+              <w:rPr>
+                <w:rFonts w:ascii="Cambria Math" w:hAnsi="Cambria Math"/>
+                <w:i/>
+                <w:szCs w:val="21"/>
+              </w:rPr>
+            </m:ctrlPr>
+          </m:sSubPr>
+          <m:e>
+            <m:r>
+              <w:rPr>
+                <w:rFonts w:ascii="Cambria Math" w:hAnsi="Cambria Math" w:hint="eastAsia"/>
+                <w:szCs w:val="21"/>
+              </w:rPr>
+              <m:t>m</m:t>
+            </m:r>
+          </m:e>
+          <m:sub>
+            <m:r>
+              <w:rPr>
+                <w:rFonts w:ascii="Cambria Math" w:hAnsi="Cambria Math"/>
+                <w:szCs w:val="21"/>
+              </w:rPr>
+              <m:t>i</m:t>
+            </m:r>
+          </m:sub>
+        </m:sSub>
+        <m:r>
+          <w:rPr>
+            <w:rFonts w:ascii="Cambria Math" w:hAnsi="Cambria Math"/>
+            <w:szCs w:val="21"/>
+          </w:rPr>
+          <m:t>=150</m:t>
+        </m:r>
+      </m:oMath>
       <w:r>
         <w:rPr>
           <w:szCs w:val="21"/>
@@ -4314,13 +5543,20 @@
           <w:rFonts w:ascii="黑体" w:eastAsia="黑体" w:hint="eastAsia"/>
           <w:bCs/>
         </w:rPr>
-        <w:t xml:space="preserve">3.3  </w:t>
+        <w:t>2</w:t>
       </w:r>
       <w:r>
         <w:rPr>
           <w:rFonts w:ascii="黑体" w:eastAsia="黑体" w:hint="eastAsia"/>
           <w:bCs/>
         </w:rPr>
+        <w:t xml:space="preserve">.3  </w:t>
+      </w:r>
+      <w:r>
+        <w:rPr>
+          <w:rFonts w:ascii="黑体" w:eastAsia="黑体" w:hint="eastAsia"/>
+          <w:bCs/>
+        </w:rPr>
         <w:t>多目标优化与组合优化</w:t>
       </w:r>
     </w:p>
@@ -4380,7 +5616,14 @@
           <w:rFonts w:ascii="黑体" w:eastAsia="黑体" w:hint="eastAsia"/>
           <w:bCs/>
         </w:rPr>
-        <w:t xml:space="preserve">3.4  </w:t>
+        <w:t>2</w:t>
+      </w:r>
+      <w:r>
+        <w:rPr>
+          <w:rFonts w:ascii="黑体" w:eastAsia="黑体" w:hint="eastAsia"/>
+          <w:bCs/>
+        </w:rPr>
+        <w:t xml:space="preserve">.4  </w:t>
       </w:r>
       <w:r>
         <w:rPr>
@@ -4429,7 +5672,14 @@
           <w:rFonts w:ascii="黑体" w:eastAsia="黑体" w:hint="eastAsia"/>
           <w:sz w:val="28"/>
         </w:rPr>
-        <w:t>4  实验与结果</w:t>
+        <w:t>3</w:t>
+      </w:r>
+      <w:r>
+        <w:rPr>
+          <w:rFonts w:ascii="黑体" w:eastAsia="黑体" w:hint="eastAsia"/>
+          <w:sz w:val="28"/>
+        </w:rPr>
+        <w:t xml:space="preserve">  实验与结果</w:t>
       </w:r>
     </w:p>
     <w:p>
@@ -4445,27 +5695,34 @@
           <w:rFonts w:ascii="黑体" w:eastAsia="黑体" w:hint="eastAsia"/>
           <w:bCs/>
         </w:rPr>
-        <w:t xml:space="preserve">4.1  </w:t>
+        <w:t>3</w:t>
       </w:r>
       <w:r>
         <w:rPr>
           <w:rFonts w:ascii="黑体" w:eastAsia="黑体" w:hint="eastAsia"/>
           <w:bCs/>
         </w:rPr>
-        <w:t>实验</w:t>
+        <w:t xml:space="preserve">.1  </w:t>
       </w:r>
       <w:r>
         <w:rPr>
           <w:rFonts w:ascii="黑体" w:eastAsia="黑体" w:hint="eastAsia"/>
           <w:bCs/>
         </w:rPr>
-        <w:t>参数</w:t>
+        <w:t>实验</w:t>
       </w:r>
       <w:r>
         <w:rPr>
           <w:rFonts w:ascii="黑体" w:eastAsia="黑体" w:hint="eastAsia"/>
           <w:bCs/>
         </w:rPr>
+        <w:t>参数</w:t>
+      </w:r>
+      <w:r>
+        <w:rPr>
+          <w:rFonts w:ascii="黑体" w:eastAsia="黑体" w:hint="eastAsia"/>
+          <w:bCs/>
+        </w:rPr>
         <w:t>设置</w:t>
       </w:r>
     </w:p>
@@ -4497,7 +5754,7 @@
           <w:rFonts w:ascii="黑体" w:eastAsia="黑体" w:hint="eastAsia"/>
           <w:bCs/>
         </w:rPr>
-        <w:t>4</w:t>
+        <w:t>3</w:t>
       </w:r>
       <w:r>
         <w:rPr>
@@ -4558,7 +5815,7 @@
           <w:rFonts w:ascii="黑体" w:eastAsia="黑体" w:hint="eastAsia"/>
           <w:sz w:val="28"/>
         </w:rPr>
-        <w:t>5</w:t>
+        <w:t>4</w:t>
       </w:r>
       <w:r>
         <w:rPr>
@@ -4881,6 +6138,7 @@
         <w:t xml:space="preserve"> </w:t>
       </w:r>
       <w:proofErr w:type="spellStart"/>
+      <w:proofErr w:type="gramStart"/>
       <w:r>
         <w:rPr>
           <w:rFonts w:hint="eastAsia"/>
@@ -4898,6 +6156,7 @@
         <w:t>Yonghai</w:t>
       </w:r>
       <w:proofErr w:type="spellEnd"/>
+      <w:proofErr w:type="gramEnd"/>
       <w:r>
         <w:rPr>
           <w:rFonts w:hint="eastAsia"/>

</xml_diff>